<commit_message>
updated with main.py file
</commit_message>
<xml_diff>
--- a/Day3_code.docx
+++ b/Day3_code.docx
@@ -3514,511 +3514,2530 @@
     </w:p>
     <w:p/>
     <w:p>
-      <w:r>
+      <w:pPr>
+        <w:rPr>
+          <w:sz w:val="32"/>
+          <w:szCs w:val="32"/>
+        </w:rPr>
+      </w:pPr>
+      <w:r>
+        <w:rPr>
+          <w:sz w:val="32"/>
+          <w:szCs w:val="32"/>
+        </w:rPr>
         <w:t xml:space="preserve">import </w:t>
       </w:r>
       <w:proofErr w:type="spellStart"/>
       <w:r>
+        <w:rPr>
+          <w:sz w:val="32"/>
+          <w:szCs w:val="32"/>
+        </w:rPr>
         <w:t>os</w:t>
       </w:r>
       <w:proofErr w:type="spellEnd"/>
     </w:p>
     <w:p>
-      <w:r>
+      <w:pPr>
+        <w:rPr>
+          <w:sz w:val="32"/>
+          <w:szCs w:val="32"/>
+        </w:rPr>
+      </w:pPr>
+      <w:r>
+        <w:rPr>
+          <w:sz w:val="32"/>
+          <w:szCs w:val="32"/>
+        </w:rPr>
         <w:t>from datetime import datetime</w:t>
       </w:r>
     </w:p>
-    <w:p/>
-    <w:p/>
-    <w:p>
-      <w:r>
+    <w:p>
+      <w:pPr>
+        <w:rPr>
+          <w:sz w:val="32"/>
+          <w:szCs w:val="32"/>
+        </w:rPr>
+      </w:pPr>
+    </w:p>
+    <w:p>
+      <w:pPr>
+        <w:rPr>
+          <w:sz w:val="32"/>
+          <w:szCs w:val="32"/>
+        </w:rPr>
+      </w:pPr>
+    </w:p>
+    <w:p>
+      <w:pPr>
+        <w:rPr>
+          <w:sz w:val="32"/>
+          <w:szCs w:val="32"/>
+        </w:rPr>
+      </w:pPr>
+      <w:r>
+        <w:rPr>
+          <w:sz w:val="32"/>
+          <w:szCs w:val="32"/>
+        </w:rPr>
         <w:t># Load account data from file</w:t>
       </w:r>
     </w:p>
     <w:p>
-      <w:r>
+      <w:pPr>
+        <w:rPr>
+          <w:sz w:val="32"/>
+          <w:szCs w:val="32"/>
+        </w:rPr>
+      </w:pPr>
+      <w:r>
+        <w:rPr>
+          <w:sz w:val="32"/>
+          <w:szCs w:val="32"/>
+        </w:rPr>
         <w:t xml:space="preserve">def </w:t>
       </w:r>
       <w:proofErr w:type="spellStart"/>
       <w:r>
+        <w:rPr>
+          <w:sz w:val="32"/>
+          <w:szCs w:val="32"/>
+        </w:rPr>
         <w:t>load_account</w:t>
       </w:r>
       <w:proofErr w:type="spellEnd"/>
       <w:r>
+        <w:rPr>
+          <w:sz w:val="32"/>
+          <w:szCs w:val="32"/>
+        </w:rPr>
         <w:t>():</w:t>
       </w:r>
     </w:p>
     <w:p>
-      <w:r>
+      <w:pPr>
+        <w:rPr>
+          <w:sz w:val="32"/>
+          <w:szCs w:val="32"/>
+        </w:rPr>
+      </w:pPr>
+      <w:r>
+        <w:rPr>
+          <w:sz w:val="32"/>
+          <w:szCs w:val="32"/>
+        </w:rPr>
         <w:t xml:space="preserve">    if not </w:t>
       </w:r>
       <w:proofErr w:type="spellStart"/>
       <w:r>
+        <w:rPr>
+          <w:sz w:val="32"/>
+          <w:szCs w:val="32"/>
+        </w:rPr>
         <w:t>os.path.exists</w:t>
       </w:r>
       <w:proofErr w:type="spellEnd"/>
       <w:r>
+        <w:rPr>
+          <w:sz w:val="32"/>
+          <w:szCs w:val="32"/>
+        </w:rPr>
         <w:t>("data.txt"):</w:t>
       </w:r>
     </w:p>
     <w:p>
-      <w:r>
+      <w:pPr>
+        <w:rPr>
+          <w:sz w:val="32"/>
+          <w:szCs w:val="32"/>
+        </w:rPr>
+      </w:pPr>
+      <w:r>
+        <w:rPr>
+          <w:sz w:val="32"/>
+          <w:szCs w:val="32"/>
+        </w:rPr>
         <w:t xml:space="preserve">        return {"name": "", "balance": 0.0, "transactions": []}</w:t>
       </w:r>
     </w:p>
-    <w:p/>
-    <w:p>
-      <w:r>
+    <w:p>
+      <w:pPr>
+        <w:rPr>
+          <w:sz w:val="32"/>
+          <w:szCs w:val="32"/>
+        </w:rPr>
+      </w:pPr>
+    </w:p>
+    <w:p>
+      <w:pPr>
+        <w:rPr>
+          <w:sz w:val="32"/>
+          <w:szCs w:val="32"/>
+        </w:rPr>
+      </w:pPr>
+      <w:r>
+        <w:rPr>
+          <w:sz w:val="32"/>
+          <w:szCs w:val="32"/>
+        </w:rPr>
         <w:t xml:space="preserve">    try:</w:t>
       </w:r>
     </w:p>
     <w:p>
-      <w:r>
+      <w:pPr>
+        <w:rPr>
+          <w:sz w:val="32"/>
+          <w:szCs w:val="32"/>
+        </w:rPr>
+      </w:pPr>
+      <w:r>
+        <w:rPr>
+          <w:sz w:val="32"/>
+          <w:szCs w:val="32"/>
+        </w:rPr>
         <w:t xml:space="preserve">        with open("data.txt", "r") as file:</w:t>
       </w:r>
     </w:p>
     <w:p>
-      <w:r>
+      <w:pPr>
+        <w:rPr>
+          <w:sz w:val="32"/>
+          <w:szCs w:val="32"/>
+        </w:rPr>
+      </w:pPr>
+      <w:r>
+        <w:rPr>
+          <w:sz w:val="32"/>
+          <w:szCs w:val="32"/>
+        </w:rPr>
         <w:t xml:space="preserve">            lines = </w:t>
       </w:r>
       <w:proofErr w:type="spellStart"/>
       <w:r>
+        <w:rPr>
+          <w:sz w:val="32"/>
+          <w:szCs w:val="32"/>
+        </w:rPr>
         <w:t>file.readlines</w:t>
       </w:r>
       <w:proofErr w:type="spellEnd"/>
       <w:r>
+        <w:rPr>
+          <w:sz w:val="32"/>
+          <w:szCs w:val="32"/>
+        </w:rPr>
         <w:t>()</w:t>
       </w:r>
     </w:p>
     <w:p>
-      <w:r>
+      <w:pPr>
+        <w:rPr>
+          <w:sz w:val="32"/>
+          <w:szCs w:val="32"/>
+        </w:rPr>
+      </w:pPr>
+      <w:r>
+        <w:rPr>
+          <w:sz w:val="32"/>
+          <w:szCs w:val="32"/>
+        </w:rPr>
         <w:t xml:space="preserve">            name = lines[0].strip()</w:t>
       </w:r>
     </w:p>
     <w:p>
-      <w:r>
+      <w:pPr>
+        <w:rPr>
+          <w:sz w:val="32"/>
+          <w:szCs w:val="32"/>
+        </w:rPr>
+      </w:pPr>
+      <w:r>
+        <w:rPr>
+          <w:sz w:val="32"/>
+          <w:szCs w:val="32"/>
+        </w:rPr>
         <w:t xml:space="preserve">            balance = float(lines[1].strip())</w:t>
       </w:r>
     </w:p>
     <w:p>
-      <w:r>
+      <w:pPr>
+        <w:rPr>
+          <w:sz w:val="32"/>
+          <w:szCs w:val="32"/>
+        </w:rPr>
+      </w:pPr>
+      <w:r>
+        <w:rPr>
+          <w:sz w:val="32"/>
+          <w:szCs w:val="32"/>
+        </w:rPr>
         <w:t xml:space="preserve">            transactions = [</w:t>
       </w:r>
       <w:proofErr w:type="spellStart"/>
       <w:r>
+        <w:rPr>
+          <w:sz w:val="32"/>
+          <w:szCs w:val="32"/>
+        </w:rPr>
         <w:t>line.strip</w:t>
       </w:r>
       <w:proofErr w:type="spellEnd"/>
       <w:r>
+        <w:rPr>
+          <w:sz w:val="32"/>
+          <w:szCs w:val="32"/>
+        </w:rPr>
         <w:t>() for line in lines[2:]]</w:t>
       </w:r>
     </w:p>
     <w:p>
-      <w:r>
+      <w:pPr>
+        <w:rPr>
+          <w:sz w:val="32"/>
+          <w:szCs w:val="32"/>
+        </w:rPr>
+      </w:pPr>
+      <w:r>
+        <w:rPr>
+          <w:sz w:val="32"/>
+          <w:szCs w:val="32"/>
+        </w:rPr>
         <w:t xml:space="preserve">            return {</w:t>
       </w:r>
     </w:p>
     <w:p>
-      <w:r>
+      <w:pPr>
+        <w:rPr>
+          <w:sz w:val="32"/>
+          <w:szCs w:val="32"/>
+        </w:rPr>
+      </w:pPr>
+      <w:r>
+        <w:rPr>
+          <w:sz w:val="32"/>
+          <w:szCs w:val="32"/>
+        </w:rPr>
         <w:t xml:space="preserve">                "name": name,</w:t>
       </w:r>
     </w:p>
     <w:p>
-      <w:r>
+      <w:pPr>
+        <w:rPr>
+          <w:sz w:val="32"/>
+          <w:szCs w:val="32"/>
+        </w:rPr>
+      </w:pPr>
+      <w:r>
+        <w:rPr>
+          <w:sz w:val="32"/>
+          <w:szCs w:val="32"/>
+        </w:rPr>
         <w:t xml:space="preserve">                "balance": balance,</w:t>
       </w:r>
     </w:p>
     <w:p>
-      <w:r>
+      <w:pPr>
+        <w:rPr>
+          <w:sz w:val="32"/>
+          <w:szCs w:val="32"/>
+        </w:rPr>
+      </w:pPr>
+      <w:r>
+        <w:rPr>
+          <w:sz w:val="32"/>
+          <w:szCs w:val="32"/>
+        </w:rPr>
         <w:t xml:space="preserve">                "transactions": transactions</w:t>
       </w:r>
     </w:p>
     <w:p>
-      <w:r>
+      <w:pPr>
+        <w:rPr>
+          <w:sz w:val="32"/>
+          <w:szCs w:val="32"/>
+        </w:rPr>
+      </w:pPr>
+      <w:r>
+        <w:rPr>
+          <w:sz w:val="32"/>
+          <w:szCs w:val="32"/>
+        </w:rPr>
+        <w:lastRenderedPageBreak/>
         <w:t xml:space="preserve">            }</w:t>
       </w:r>
     </w:p>
     <w:p>
-      <w:r>
+      <w:pPr>
+        <w:rPr>
+          <w:sz w:val="32"/>
+          <w:szCs w:val="32"/>
+        </w:rPr>
+      </w:pPr>
+      <w:r>
+        <w:rPr>
+          <w:sz w:val="32"/>
+          <w:szCs w:val="32"/>
+        </w:rPr>
         <w:t xml:space="preserve">    except Exception as e:</w:t>
       </w:r>
     </w:p>
     <w:p>
-      <w:r>
+      <w:pPr>
+        <w:rPr>
+          <w:sz w:val="32"/>
+          <w:szCs w:val="32"/>
+        </w:rPr>
+      </w:pPr>
+      <w:r>
+        <w:rPr>
+          <w:sz w:val="32"/>
+          <w:szCs w:val="32"/>
+        </w:rPr>
         <w:t xml:space="preserve">        print("Error loading account:", e)</w:t>
       </w:r>
     </w:p>
     <w:p>
-      <w:r>
+      <w:pPr>
+        <w:rPr>
+          <w:sz w:val="32"/>
+          <w:szCs w:val="32"/>
+        </w:rPr>
+      </w:pPr>
+      <w:r>
+        <w:rPr>
+          <w:sz w:val="32"/>
+          <w:szCs w:val="32"/>
+        </w:rPr>
         <w:t xml:space="preserve">        return {"name": "", "balance": 0.0, "transactions": []}</w:t>
       </w:r>
     </w:p>
-    <w:p/>
-    <w:p/>
-    <w:p>
-      <w:r>
+    <w:p>
+      <w:pPr>
+        <w:rPr>
+          <w:sz w:val="32"/>
+          <w:szCs w:val="32"/>
+        </w:rPr>
+      </w:pPr>
+    </w:p>
+    <w:p>
+      <w:pPr>
+        <w:rPr>
+          <w:sz w:val="32"/>
+          <w:szCs w:val="32"/>
+        </w:rPr>
+      </w:pPr>
+    </w:p>
+    <w:p>
+      <w:pPr>
+        <w:rPr>
+          <w:sz w:val="32"/>
+          <w:szCs w:val="32"/>
+        </w:rPr>
+      </w:pPr>
+      <w:r>
+        <w:rPr>
+          <w:sz w:val="32"/>
+          <w:szCs w:val="32"/>
+        </w:rPr>
         <w:t># Save account data to file</w:t>
       </w:r>
     </w:p>
     <w:p>
-      <w:r>
+      <w:pPr>
+        <w:rPr>
+          <w:sz w:val="32"/>
+          <w:szCs w:val="32"/>
+        </w:rPr>
+      </w:pPr>
+      <w:r>
+        <w:rPr>
+          <w:sz w:val="32"/>
+          <w:szCs w:val="32"/>
+        </w:rPr>
         <w:t xml:space="preserve">def </w:t>
       </w:r>
       <w:proofErr w:type="spellStart"/>
       <w:r>
+        <w:rPr>
+          <w:sz w:val="32"/>
+          <w:szCs w:val="32"/>
+        </w:rPr>
         <w:t>save_account</w:t>
       </w:r>
       <w:proofErr w:type="spellEnd"/>
       <w:r>
+        <w:rPr>
+          <w:sz w:val="32"/>
+          <w:szCs w:val="32"/>
+        </w:rPr>
         <w:t>(account):</w:t>
       </w:r>
     </w:p>
     <w:p>
-      <w:r>
+      <w:pPr>
+        <w:rPr>
+          <w:sz w:val="32"/>
+          <w:szCs w:val="32"/>
+        </w:rPr>
+      </w:pPr>
+      <w:r>
+        <w:rPr>
+          <w:sz w:val="32"/>
+          <w:szCs w:val="32"/>
+        </w:rPr>
         <w:t xml:space="preserve">    try:</w:t>
       </w:r>
     </w:p>
     <w:p>
-      <w:r>
+      <w:pPr>
+        <w:rPr>
+          <w:sz w:val="32"/>
+          <w:szCs w:val="32"/>
+        </w:rPr>
+      </w:pPr>
+      <w:r>
+        <w:rPr>
+          <w:sz w:val="32"/>
+          <w:szCs w:val="32"/>
+        </w:rPr>
         <w:t xml:space="preserve">        with open("data.txt", "w") as file:</w:t>
       </w:r>
     </w:p>
     <w:p>
-      <w:r>
+      <w:pPr>
+        <w:rPr>
+          <w:sz w:val="32"/>
+          <w:szCs w:val="32"/>
+        </w:rPr>
+      </w:pPr>
+      <w:r>
+        <w:rPr>
+          <w:sz w:val="32"/>
+          <w:szCs w:val="32"/>
+        </w:rPr>
         <w:t xml:space="preserve">            </w:t>
       </w:r>
       <w:proofErr w:type="spellStart"/>
       <w:r>
+        <w:rPr>
+          <w:sz w:val="32"/>
+          <w:szCs w:val="32"/>
+        </w:rPr>
         <w:t>file.write</w:t>
       </w:r>
       <w:proofErr w:type="spellEnd"/>
       <w:r>
+        <w:rPr>
+          <w:sz w:val="32"/>
+          <w:szCs w:val="32"/>
+        </w:rPr>
         <w:t>(account["name"] + "\n")</w:t>
       </w:r>
     </w:p>
     <w:p>
-      <w:r>
+      <w:pPr>
+        <w:rPr>
+          <w:sz w:val="32"/>
+          <w:szCs w:val="32"/>
+        </w:rPr>
+      </w:pPr>
+      <w:r>
+        <w:rPr>
+          <w:sz w:val="32"/>
+          <w:szCs w:val="32"/>
+        </w:rPr>
         <w:t xml:space="preserve">            </w:t>
       </w:r>
       <w:proofErr w:type="spellStart"/>
       <w:r>
+        <w:rPr>
+          <w:sz w:val="32"/>
+          <w:szCs w:val="32"/>
+        </w:rPr>
         <w:t>file.write</w:t>
       </w:r>
       <w:proofErr w:type="spellEnd"/>
       <w:r>
+        <w:rPr>
+          <w:sz w:val="32"/>
+          <w:szCs w:val="32"/>
+        </w:rPr>
         <w:t>(str(account["balance"]) + "\n")</w:t>
       </w:r>
     </w:p>
     <w:p>
-      <w:r>
+      <w:pPr>
+        <w:rPr>
+          <w:sz w:val="32"/>
+          <w:szCs w:val="32"/>
+        </w:rPr>
+      </w:pPr>
+      <w:r>
+        <w:rPr>
+          <w:sz w:val="32"/>
+          <w:szCs w:val="32"/>
+        </w:rPr>
         <w:t xml:space="preserve">            for </w:t>
       </w:r>
       <w:proofErr w:type="spellStart"/>
       <w:r>
+        <w:rPr>
+          <w:sz w:val="32"/>
+          <w:szCs w:val="32"/>
+        </w:rPr>
         <w:t>txn</w:t>
       </w:r>
       <w:proofErr w:type="spellEnd"/>
       <w:r>
+        <w:rPr>
+          <w:sz w:val="32"/>
+          <w:szCs w:val="32"/>
+        </w:rPr>
         <w:t xml:space="preserve"> in account["transactions"]:</w:t>
       </w:r>
     </w:p>
     <w:p>
-      <w:r>
+      <w:pPr>
+        <w:rPr>
+          <w:sz w:val="32"/>
+          <w:szCs w:val="32"/>
+        </w:rPr>
+      </w:pPr>
+      <w:r>
+        <w:rPr>
+          <w:sz w:val="32"/>
+          <w:szCs w:val="32"/>
+        </w:rPr>
         <w:t xml:space="preserve">                </w:t>
       </w:r>
       <w:proofErr w:type="spellStart"/>
       <w:r>
+        <w:rPr>
+          <w:sz w:val="32"/>
+          <w:szCs w:val="32"/>
+        </w:rPr>
         <w:t>file.write</w:t>
       </w:r>
       <w:proofErr w:type="spellEnd"/>
       <w:r>
+        <w:rPr>
+          <w:sz w:val="32"/>
+          <w:szCs w:val="32"/>
+        </w:rPr>
         <w:t>(</w:t>
       </w:r>
       <w:proofErr w:type="spellStart"/>
       <w:r>
+        <w:rPr>
+          <w:sz w:val="32"/>
+          <w:szCs w:val="32"/>
+        </w:rPr>
         <w:t>txn</w:t>
       </w:r>
       <w:proofErr w:type="spellEnd"/>
       <w:r>
+        <w:rPr>
+          <w:sz w:val="32"/>
+          <w:szCs w:val="32"/>
+        </w:rPr>
         <w:t xml:space="preserve"> + "\n")</w:t>
       </w:r>
     </w:p>
     <w:p>
-      <w:r>
+      <w:pPr>
+        <w:rPr>
+          <w:sz w:val="32"/>
+          <w:szCs w:val="32"/>
+        </w:rPr>
+      </w:pPr>
+      <w:r>
+        <w:rPr>
+          <w:sz w:val="32"/>
+          <w:szCs w:val="32"/>
+        </w:rPr>
         <w:t xml:space="preserve">    except Exception as e:</w:t>
       </w:r>
     </w:p>
     <w:p>
-      <w:r>
+      <w:pPr>
+        <w:rPr>
+          <w:sz w:val="32"/>
+          <w:szCs w:val="32"/>
+        </w:rPr>
+      </w:pPr>
+      <w:r>
+        <w:rPr>
+          <w:sz w:val="32"/>
+          <w:szCs w:val="32"/>
+        </w:rPr>
         <w:t xml:space="preserve">        print("Error saving account:", e)</w:t>
       </w:r>
     </w:p>
-    <w:p/>
-    <w:p/>
-    <w:p>
-      <w:r>
+    <w:p>
+      <w:pPr>
+        <w:rPr>
+          <w:sz w:val="32"/>
+          <w:szCs w:val="32"/>
+        </w:rPr>
+      </w:pPr>
+    </w:p>
+    <w:p>
+      <w:pPr>
+        <w:rPr>
+          <w:sz w:val="32"/>
+          <w:szCs w:val="32"/>
+        </w:rPr>
+      </w:pPr>
+    </w:p>
+    <w:p>
+      <w:pPr>
+        <w:rPr>
+          <w:sz w:val="32"/>
+          <w:szCs w:val="32"/>
+        </w:rPr>
+      </w:pPr>
+      <w:r>
+        <w:rPr>
+          <w:sz w:val="32"/>
+          <w:szCs w:val="32"/>
+        </w:rPr>
         <w:t># Create account</w:t>
       </w:r>
     </w:p>
     <w:p>
-      <w:r>
+      <w:pPr>
+        <w:rPr>
+          <w:sz w:val="32"/>
+          <w:szCs w:val="32"/>
+        </w:rPr>
+      </w:pPr>
+      <w:r>
+        <w:rPr>
+          <w:sz w:val="32"/>
+          <w:szCs w:val="32"/>
+        </w:rPr>
         <w:t xml:space="preserve">def </w:t>
       </w:r>
       <w:proofErr w:type="spellStart"/>
       <w:r>
+        <w:rPr>
+          <w:sz w:val="32"/>
+          <w:szCs w:val="32"/>
+        </w:rPr>
         <w:t>create_account</w:t>
       </w:r>
       <w:proofErr w:type="spellEnd"/>
       <w:r>
+        <w:rPr>
+          <w:sz w:val="32"/>
+          <w:szCs w:val="32"/>
+        </w:rPr>
         <w:t xml:space="preserve">(name, </w:t>
       </w:r>
       <w:proofErr w:type="spellStart"/>
       <w:r>
+        <w:rPr>
+          <w:sz w:val="32"/>
+          <w:szCs w:val="32"/>
+        </w:rPr>
         <w:t>initial_balance</w:t>
       </w:r>
       <w:proofErr w:type="spellEnd"/>
       <w:r>
+        <w:rPr>
+          <w:sz w:val="32"/>
+          <w:szCs w:val="32"/>
+        </w:rPr>
         <w:t>):</w:t>
       </w:r>
     </w:p>
     <w:p>
-      <w:r>
+      <w:pPr>
+        <w:rPr>
+          <w:sz w:val="32"/>
+          <w:szCs w:val="32"/>
+        </w:rPr>
+      </w:pPr>
+      <w:r>
+        <w:rPr>
+          <w:sz w:val="32"/>
+          <w:szCs w:val="32"/>
+        </w:rPr>
         <w:t xml:space="preserve">    return {</w:t>
       </w:r>
     </w:p>
     <w:p>
-      <w:r>
+      <w:pPr>
+        <w:rPr>
+          <w:sz w:val="32"/>
+          <w:szCs w:val="32"/>
+        </w:rPr>
+      </w:pPr>
+      <w:r>
+        <w:rPr>
+          <w:sz w:val="32"/>
+          <w:szCs w:val="32"/>
+        </w:rPr>
+        <w:lastRenderedPageBreak/>
         <w:t xml:space="preserve">        "name": name,</w:t>
       </w:r>
     </w:p>
     <w:p>
-      <w:r>
+      <w:pPr>
+        <w:rPr>
+          <w:sz w:val="32"/>
+          <w:szCs w:val="32"/>
+        </w:rPr>
+      </w:pPr>
+      <w:r>
+        <w:rPr>
+          <w:sz w:val="32"/>
+          <w:szCs w:val="32"/>
+        </w:rPr>
         <w:t xml:space="preserve">        "balance": </w:t>
       </w:r>
       <w:proofErr w:type="spellStart"/>
       <w:r>
+        <w:rPr>
+          <w:sz w:val="32"/>
+          <w:szCs w:val="32"/>
+        </w:rPr>
         <w:t>initial_balance</w:t>
       </w:r>
       <w:proofErr w:type="spellEnd"/>
       <w:r>
+        <w:rPr>
+          <w:sz w:val="32"/>
+          <w:szCs w:val="32"/>
+        </w:rPr>
         <w:t>,</w:t>
       </w:r>
     </w:p>
     <w:p>
-      <w:r>
+      <w:pPr>
+        <w:rPr>
+          <w:sz w:val="32"/>
+          <w:szCs w:val="32"/>
+        </w:rPr>
+      </w:pPr>
+      <w:r>
+        <w:rPr>
+          <w:sz w:val="32"/>
+          <w:szCs w:val="32"/>
+        </w:rPr>
         <w:t xml:space="preserve">        "transactions": [f"{</w:t>
       </w:r>
       <w:proofErr w:type="spellStart"/>
       <w:r>
+        <w:rPr>
+          <w:sz w:val="32"/>
+          <w:szCs w:val="32"/>
+        </w:rPr>
         <w:t>datetime.now</w:t>
       </w:r>
       <w:proofErr w:type="spellEnd"/>
       <w:r>
+        <w:rPr>
+          <w:sz w:val="32"/>
+          <w:szCs w:val="32"/>
+        </w:rPr>
         <w:t>()} - Account created with ₹{</w:t>
       </w:r>
       <w:proofErr w:type="spellStart"/>
       <w:r>
+        <w:rPr>
+          <w:sz w:val="32"/>
+          <w:szCs w:val="32"/>
+        </w:rPr>
         <w:t>initial_balance</w:t>
       </w:r>
       <w:proofErr w:type="spellEnd"/>
       <w:r>
+        <w:rPr>
+          <w:sz w:val="32"/>
+          <w:szCs w:val="32"/>
+        </w:rPr>
         <w:t>}"]</w:t>
       </w:r>
     </w:p>
     <w:p>
-      <w:r>
+      <w:pPr>
+        <w:rPr>
+          <w:sz w:val="32"/>
+          <w:szCs w:val="32"/>
+        </w:rPr>
+      </w:pPr>
+      <w:r>
+        <w:rPr>
+          <w:sz w:val="32"/>
+          <w:szCs w:val="32"/>
+        </w:rPr>
         <w:t xml:space="preserve">    }</w:t>
       </w:r>
     </w:p>
-    <w:p/>
-    <w:p/>
-    <w:p>
-      <w:r>
+    <w:p>
+      <w:pPr>
+        <w:rPr>
+          <w:sz w:val="32"/>
+          <w:szCs w:val="32"/>
+        </w:rPr>
+      </w:pPr>
+    </w:p>
+    <w:p>
+      <w:pPr>
+        <w:rPr>
+          <w:sz w:val="32"/>
+          <w:szCs w:val="32"/>
+        </w:rPr>
+      </w:pPr>
+    </w:p>
+    <w:p>
+      <w:pPr>
+        <w:rPr>
+          <w:sz w:val="32"/>
+          <w:szCs w:val="32"/>
+        </w:rPr>
+      </w:pPr>
+      <w:r>
+        <w:rPr>
+          <w:sz w:val="32"/>
+          <w:szCs w:val="32"/>
+        </w:rPr>
         <w:t># Deposit function</w:t>
       </w:r>
     </w:p>
     <w:p>
-      <w:r>
+      <w:pPr>
+        <w:rPr>
+          <w:sz w:val="32"/>
+          <w:szCs w:val="32"/>
+        </w:rPr>
+      </w:pPr>
+      <w:r>
+        <w:rPr>
+          <w:sz w:val="32"/>
+          <w:szCs w:val="32"/>
+        </w:rPr>
         <w:t>def deposit(account, amount):</w:t>
       </w:r>
     </w:p>
     <w:p>
-      <w:r>
+      <w:pPr>
+        <w:rPr>
+          <w:sz w:val="32"/>
+          <w:szCs w:val="32"/>
+        </w:rPr>
+      </w:pPr>
+      <w:r>
+        <w:rPr>
+          <w:sz w:val="32"/>
+          <w:szCs w:val="32"/>
+        </w:rPr>
         <w:t xml:space="preserve">    if amount &lt;= 0:</w:t>
       </w:r>
     </w:p>
     <w:p>
-      <w:r>
+      <w:pPr>
+        <w:rPr>
+          <w:sz w:val="32"/>
+          <w:szCs w:val="32"/>
+        </w:rPr>
+      </w:pPr>
+      <w:r>
+        <w:rPr>
+          <w:sz w:val="32"/>
+          <w:szCs w:val="32"/>
+        </w:rPr>
         <w:t xml:space="preserve">        raise </w:t>
       </w:r>
       <w:proofErr w:type="spellStart"/>
       <w:r>
+        <w:rPr>
+          <w:sz w:val="32"/>
+          <w:szCs w:val="32"/>
+        </w:rPr>
         <w:t>ValueError</w:t>
       </w:r>
       <w:proofErr w:type="spellEnd"/>
       <w:r>
+        <w:rPr>
+          <w:sz w:val="32"/>
+          <w:szCs w:val="32"/>
+        </w:rPr>
         <w:t>("Deposit amount must be positive.")</w:t>
       </w:r>
     </w:p>
-    <w:p/>
-    <w:p>
-      <w:r>
+    <w:p>
+      <w:pPr>
+        <w:rPr>
+          <w:sz w:val="32"/>
+          <w:szCs w:val="32"/>
+        </w:rPr>
+      </w:pPr>
+    </w:p>
+    <w:p>
+      <w:pPr>
+        <w:rPr>
+          <w:sz w:val="32"/>
+          <w:szCs w:val="32"/>
+        </w:rPr>
+      </w:pPr>
+      <w:r>
+        <w:rPr>
+          <w:sz w:val="32"/>
+          <w:szCs w:val="32"/>
+        </w:rPr>
         <w:t xml:space="preserve">    account["balance"] += amount</w:t>
       </w:r>
     </w:p>
     <w:p>
-      <w:r>
+      <w:pPr>
+        <w:rPr>
+          <w:sz w:val="32"/>
+          <w:szCs w:val="32"/>
+        </w:rPr>
+      </w:pPr>
+      <w:r>
+        <w:rPr>
+          <w:sz w:val="32"/>
+          <w:szCs w:val="32"/>
+        </w:rPr>
         <w:t xml:space="preserve">    account["transactions"].append(</w:t>
       </w:r>
     </w:p>
     <w:p>
-      <w:r>
+      <w:pPr>
+        <w:rPr>
+          <w:sz w:val="32"/>
+          <w:szCs w:val="32"/>
+        </w:rPr>
+      </w:pPr>
+      <w:r>
+        <w:rPr>
+          <w:sz w:val="32"/>
+          <w:szCs w:val="32"/>
+        </w:rPr>
         <w:t xml:space="preserve">        f"{</w:t>
       </w:r>
       <w:proofErr w:type="spellStart"/>
       <w:r>
+        <w:rPr>
+          <w:sz w:val="32"/>
+          <w:szCs w:val="32"/>
+        </w:rPr>
         <w:t>datetime.now</w:t>
       </w:r>
       <w:proofErr w:type="spellEnd"/>
       <w:r>
+        <w:rPr>
+          <w:sz w:val="32"/>
+          <w:szCs w:val="32"/>
+        </w:rPr>
         <w:t>()} - Deposited ₹{amount}"</w:t>
       </w:r>
     </w:p>
     <w:p>
-      <w:r>
+      <w:pPr>
+        <w:rPr>
+          <w:sz w:val="32"/>
+          <w:szCs w:val="32"/>
+        </w:rPr>
+      </w:pPr>
+      <w:r>
+        <w:rPr>
+          <w:sz w:val="32"/>
+          <w:szCs w:val="32"/>
+        </w:rPr>
         <w:t xml:space="preserve">    )</w:t>
       </w:r>
     </w:p>
-    <w:p/>
-    <w:p/>
-    <w:p>
-      <w:r>
+    <w:p>
+      <w:pPr>
+        <w:rPr>
+          <w:sz w:val="32"/>
+          <w:szCs w:val="32"/>
+        </w:rPr>
+      </w:pPr>
+    </w:p>
+    <w:p>
+      <w:pPr>
+        <w:rPr>
+          <w:sz w:val="32"/>
+          <w:szCs w:val="32"/>
+        </w:rPr>
+      </w:pPr>
+    </w:p>
+    <w:p>
+      <w:pPr>
+        <w:rPr>
+          <w:sz w:val="32"/>
+          <w:szCs w:val="32"/>
+        </w:rPr>
+      </w:pPr>
+      <w:r>
+        <w:rPr>
+          <w:sz w:val="32"/>
+          <w:szCs w:val="32"/>
+        </w:rPr>
         <w:t># Withdraw function</w:t>
       </w:r>
     </w:p>
     <w:p>
-      <w:r>
+      <w:pPr>
+        <w:rPr>
+          <w:sz w:val="32"/>
+          <w:szCs w:val="32"/>
+        </w:rPr>
+      </w:pPr>
+      <w:r>
+        <w:rPr>
+          <w:sz w:val="32"/>
+          <w:szCs w:val="32"/>
+        </w:rPr>
         <w:t>def withdraw(account, amount):</w:t>
       </w:r>
     </w:p>
     <w:p>
-      <w:r>
+      <w:pPr>
+        <w:rPr>
+          <w:sz w:val="32"/>
+          <w:szCs w:val="32"/>
+        </w:rPr>
+      </w:pPr>
+      <w:r>
+        <w:rPr>
+          <w:sz w:val="32"/>
+          <w:szCs w:val="32"/>
+        </w:rPr>
         <w:t xml:space="preserve">    if amount &lt;= 0:</w:t>
       </w:r>
     </w:p>
     <w:p>
-      <w:r>
+      <w:pPr>
+        <w:rPr>
+          <w:sz w:val="32"/>
+          <w:szCs w:val="32"/>
+        </w:rPr>
+      </w:pPr>
+      <w:r>
+        <w:rPr>
+          <w:sz w:val="32"/>
+          <w:szCs w:val="32"/>
+        </w:rPr>
+        <w:lastRenderedPageBreak/>
         <w:t xml:space="preserve">        raise </w:t>
       </w:r>
       <w:proofErr w:type="spellStart"/>
       <w:r>
+        <w:rPr>
+          <w:sz w:val="32"/>
+          <w:szCs w:val="32"/>
+        </w:rPr>
         <w:t>ValueError</w:t>
       </w:r>
       <w:proofErr w:type="spellEnd"/>
       <w:r>
+        <w:rPr>
+          <w:sz w:val="32"/>
+          <w:szCs w:val="32"/>
+        </w:rPr>
         <w:t>("Withdrawal amount must be positive.")</w:t>
       </w:r>
     </w:p>
-    <w:p/>
-    <w:p>
-      <w:r>
+    <w:p>
+      <w:pPr>
+        <w:rPr>
+          <w:sz w:val="32"/>
+          <w:szCs w:val="32"/>
+        </w:rPr>
+      </w:pPr>
+    </w:p>
+    <w:p>
+      <w:pPr>
+        <w:rPr>
+          <w:sz w:val="32"/>
+          <w:szCs w:val="32"/>
+        </w:rPr>
+      </w:pPr>
+      <w:r>
+        <w:rPr>
+          <w:sz w:val="32"/>
+          <w:szCs w:val="32"/>
+        </w:rPr>
         <w:t xml:space="preserve">    if amount &gt; account["balance"]:</w:t>
       </w:r>
     </w:p>
     <w:p>
-      <w:r>
+      <w:pPr>
+        <w:rPr>
+          <w:sz w:val="32"/>
+          <w:szCs w:val="32"/>
+        </w:rPr>
+      </w:pPr>
+      <w:r>
+        <w:rPr>
+          <w:sz w:val="32"/>
+          <w:szCs w:val="32"/>
+        </w:rPr>
         <w:t xml:space="preserve">        raise </w:t>
       </w:r>
       <w:proofErr w:type="spellStart"/>
       <w:r>
+        <w:rPr>
+          <w:sz w:val="32"/>
+          <w:szCs w:val="32"/>
+        </w:rPr>
         <w:t>ValueError</w:t>
       </w:r>
       <w:proofErr w:type="spellEnd"/>
       <w:r>
+        <w:rPr>
+          <w:sz w:val="32"/>
+          <w:szCs w:val="32"/>
+        </w:rPr>
         <w:t>("Insufficient balance.")</w:t>
       </w:r>
     </w:p>
-    <w:p/>
-    <w:p>
-      <w:r>
+    <w:p>
+      <w:pPr>
+        <w:rPr>
+          <w:sz w:val="32"/>
+          <w:szCs w:val="32"/>
+        </w:rPr>
+      </w:pPr>
+    </w:p>
+    <w:p>
+      <w:pPr>
+        <w:rPr>
+          <w:sz w:val="32"/>
+          <w:szCs w:val="32"/>
+        </w:rPr>
+      </w:pPr>
+      <w:r>
+        <w:rPr>
+          <w:sz w:val="32"/>
+          <w:szCs w:val="32"/>
+        </w:rPr>
         <w:t xml:space="preserve">    account["balance"] -= amount</w:t>
       </w:r>
     </w:p>
     <w:p>
-      <w:r>
+      <w:pPr>
+        <w:rPr>
+          <w:sz w:val="32"/>
+          <w:szCs w:val="32"/>
+        </w:rPr>
+      </w:pPr>
+      <w:r>
+        <w:rPr>
+          <w:sz w:val="32"/>
+          <w:szCs w:val="32"/>
+        </w:rPr>
         <w:t xml:space="preserve">    account["transactions"].append(</w:t>
       </w:r>
     </w:p>
     <w:p>
-      <w:r>
+      <w:pPr>
+        <w:rPr>
+          <w:sz w:val="32"/>
+          <w:szCs w:val="32"/>
+        </w:rPr>
+      </w:pPr>
+      <w:r>
+        <w:rPr>
+          <w:sz w:val="32"/>
+          <w:szCs w:val="32"/>
+        </w:rPr>
         <w:t xml:space="preserve">        f"{</w:t>
       </w:r>
       <w:proofErr w:type="spellStart"/>
       <w:r>
+        <w:rPr>
+          <w:sz w:val="32"/>
+          <w:szCs w:val="32"/>
+        </w:rPr>
         <w:t>datetime.now</w:t>
       </w:r>
       <w:proofErr w:type="spellEnd"/>
       <w:r>
+        <w:rPr>
+          <w:sz w:val="32"/>
+          <w:szCs w:val="32"/>
+        </w:rPr>
         <w:t>()} - Withdrawn ₹{amount}"</w:t>
       </w:r>
     </w:p>
     <w:p>
-      <w:r>
+      <w:pPr>
+        <w:rPr>
+          <w:sz w:val="32"/>
+          <w:szCs w:val="32"/>
+        </w:rPr>
+      </w:pPr>
+      <w:r>
+        <w:rPr>
+          <w:sz w:val="32"/>
+          <w:szCs w:val="32"/>
+        </w:rPr>
         <w:t xml:space="preserve">    )</w:t>
       </w:r>
     </w:p>
-    <w:p/>
-    <w:p/>
-    <w:p>
-      <w:r>
+    <w:p>
+      <w:pPr>
+        <w:rPr>
+          <w:sz w:val="32"/>
+          <w:szCs w:val="32"/>
+        </w:rPr>
+      </w:pPr>
+    </w:p>
+    <w:p>
+      <w:pPr>
+        <w:rPr>
+          <w:sz w:val="32"/>
+          <w:szCs w:val="32"/>
+        </w:rPr>
+      </w:pPr>
+    </w:p>
+    <w:p>
+      <w:pPr>
+        <w:rPr>
+          <w:sz w:val="32"/>
+          <w:szCs w:val="32"/>
+        </w:rPr>
+      </w:pPr>
+      <w:r>
+        <w:rPr>
+          <w:sz w:val="32"/>
+          <w:szCs w:val="32"/>
+        </w:rPr>
         <w:t># Show balance</w:t>
       </w:r>
     </w:p>
     <w:p>
-      <w:r>
+      <w:pPr>
+        <w:rPr>
+          <w:sz w:val="32"/>
+          <w:szCs w:val="32"/>
+        </w:rPr>
+      </w:pPr>
+      <w:r>
+        <w:rPr>
+          <w:sz w:val="32"/>
+          <w:szCs w:val="32"/>
+        </w:rPr>
         <w:t xml:space="preserve">def </w:t>
       </w:r>
       <w:proofErr w:type="spellStart"/>
       <w:r>
+        <w:rPr>
+          <w:sz w:val="32"/>
+          <w:szCs w:val="32"/>
+        </w:rPr>
         <w:t>check_balance</w:t>
       </w:r>
       <w:proofErr w:type="spellEnd"/>
       <w:r>
+        <w:rPr>
+          <w:sz w:val="32"/>
+          <w:szCs w:val="32"/>
+        </w:rPr>
         <w:t>(account):</w:t>
       </w:r>
     </w:p>
     <w:p>
-      <w:r>
+      <w:pPr>
+        <w:rPr>
+          <w:sz w:val="32"/>
+          <w:szCs w:val="32"/>
+        </w:rPr>
+      </w:pPr>
+      <w:r>
+        <w:rPr>
+          <w:sz w:val="32"/>
+          <w:szCs w:val="32"/>
+        </w:rPr>
         <w:t xml:space="preserve">    return account["balance"]</w:t>
       </w:r>
     </w:p>
-    <w:p/>
-    <w:p/>
-    <w:p>
-      <w:r>
+    <w:p>
+      <w:pPr>
+        <w:rPr>
+          <w:sz w:val="32"/>
+          <w:szCs w:val="32"/>
+        </w:rPr>
+      </w:pPr>
+    </w:p>
+    <w:p>
+      <w:pPr>
+        <w:rPr>
+          <w:sz w:val="32"/>
+          <w:szCs w:val="32"/>
+        </w:rPr>
+      </w:pPr>
+    </w:p>
+    <w:p>
+      <w:pPr>
+        <w:rPr>
+          <w:sz w:val="32"/>
+          <w:szCs w:val="32"/>
+        </w:rPr>
+      </w:pPr>
+      <w:r>
+        <w:rPr>
+          <w:sz w:val="32"/>
+          <w:szCs w:val="32"/>
+        </w:rPr>
+        <w:t># Show transactions</w:t>
+      </w:r>
+    </w:p>
+    <w:p>
+      <w:pPr>
+        <w:rPr>
+          <w:sz w:val="32"/>
+          <w:szCs w:val="32"/>
+        </w:rPr>
+      </w:pPr>
+      <w:r>
+        <w:rPr>
+          <w:sz w:val="32"/>
+          <w:szCs w:val="32"/>
+        </w:rPr>
+        <w:t xml:space="preserve">def </w:t>
+      </w:r>
+      <w:proofErr w:type="spellStart"/>
+      <w:r>
+        <w:rPr>
+          <w:sz w:val="32"/>
+          <w:szCs w:val="32"/>
+        </w:rPr>
+        <w:t>show_transactions</w:t>
+      </w:r>
+      <w:proofErr w:type="spellEnd"/>
+      <w:r>
+        <w:rPr>
+          <w:sz w:val="32"/>
+          <w:szCs w:val="32"/>
+        </w:rPr>
+        <w:t>(account):</w:t>
+      </w:r>
+    </w:p>
+    <w:p>
+      <w:pPr>
+        <w:rPr>
+          <w:sz w:val="32"/>
+          <w:szCs w:val="32"/>
+        </w:rPr>
+      </w:pPr>
+      <w:r>
+        <w:rPr>
+          <w:sz w:val="32"/>
+          <w:szCs w:val="32"/>
+        </w:rPr>
+        <w:t xml:space="preserve">    return account["transactions"]</w:t>
+      </w:r>
+    </w:p>
+    <w:p>
+      <w:pPr>
+        <w:rPr>
+          <w:sz w:val="32"/>
+          <w:szCs w:val="32"/>
+        </w:rPr>
+      </w:pPr>
+    </w:p>
+    <w:p>
+      <w:pPr>
+        <w:rPr>
+          <w:sz w:val="32"/>
+          <w:szCs w:val="32"/>
+        </w:rPr>
+      </w:pPr>
+    </w:p>
+    <w:p>
+      <w:pPr>
+        <w:rPr>
+          <w:sz w:val="32"/>
+          <w:szCs w:val="32"/>
+        </w:rPr>
+      </w:pPr>
+    </w:p>
+    <w:p>
+      <w:pPr>
+        <w:rPr>
+          <w:color w:val="EE0000"/>
+          <w:sz w:val="32"/>
+          <w:szCs w:val="32"/>
+        </w:rPr>
+      </w:pPr>
+      <w:r>
+        <w:rPr>
+          <w:color w:val="EE0000"/>
+          <w:sz w:val="32"/>
+          <w:szCs w:val="32"/>
+        </w:rPr>
+        <w:t># main.py</w:t>
+      </w:r>
+    </w:p>
+    <w:p>
+      <w:pPr>
+        <w:rPr>
+          <w:sz w:val="32"/>
+          <w:szCs w:val="32"/>
+        </w:rPr>
+      </w:pPr>
+    </w:p>
+    <w:p>
+      <w:pPr>
+        <w:rPr>
+          <w:sz w:val="32"/>
+          <w:szCs w:val="32"/>
+        </w:rPr>
+      </w:pPr>
+      <w:r>
+        <w:rPr>
+          <w:sz w:val="32"/>
+          <w:szCs w:val="32"/>
+        </w:rPr>
+        <w:t xml:space="preserve">from </w:t>
+      </w:r>
+      <w:proofErr w:type="spellStart"/>
+      <w:r>
+        <w:rPr>
+          <w:sz w:val="32"/>
+          <w:szCs w:val="32"/>
+        </w:rPr>
+        <w:t>bank_operations</w:t>
+      </w:r>
+      <w:proofErr w:type="spellEnd"/>
+      <w:r>
+        <w:rPr>
+          <w:sz w:val="32"/>
+          <w:szCs w:val="32"/>
+        </w:rPr>
+        <w:t xml:space="preserve"> import *</w:t>
+      </w:r>
+    </w:p>
+    <w:p>
+      <w:pPr>
+        <w:rPr>
+          <w:sz w:val="32"/>
+          <w:szCs w:val="32"/>
+        </w:rPr>
+      </w:pPr>
+    </w:p>
+    <w:p>
+      <w:pPr>
+        <w:rPr>
+          <w:sz w:val="32"/>
+          <w:szCs w:val="32"/>
+        </w:rPr>
+      </w:pPr>
+      <w:r>
+        <w:rPr>
+          <w:sz w:val="32"/>
+          <w:szCs w:val="32"/>
+        </w:rPr>
+        <w:t>print(" Welcome to Python Bank")</w:t>
+      </w:r>
+    </w:p>
+    <w:p>
+      <w:pPr>
+        <w:rPr>
+          <w:sz w:val="32"/>
+          <w:szCs w:val="32"/>
+        </w:rPr>
+      </w:pPr>
+    </w:p>
+    <w:p>
+      <w:pPr>
+        <w:rPr>
+          <w:sz w:val="32"/>
+          <w:szCs w:val="32"/>
+        </w:rPr>
+      </w:pPr>
+      <w:r>
+        <w:rPr>
+          <w:sz w:val="32"/>
+          <w:szCs w:val="32"/>
+        </w:rPr>
+        <w:t xml:space="preserve">account = </w:t>
+      </w:r>
+      <w:proofErr w:type="spellStart"/>
+      <w:r>
+        <w:rPr>
+          <w:sz w:val="32"/>
+          <w:szCs w:val="32"/>
+        </w:rPr>
+        <w:t>load_account</w:t>
+      </w:r>
+      <w:proofErr w:type="spellEnd"/>
+      <w:r>
+        <w:rPr>
+          <w:sz w:val="32"/>
+          <w:szCs w:val="32"/>
+        </w:rPr>
+        <w:t>()</w:t>
+      </w:r>
+    </w:p>
+    <w:p>
+      <w:pPr>
+        <w:rPr>
+          <w:sz w:val="32"/>
+          <w:szCs w:val="32"/>
+        </w:rPr>
+      </w:pPr>
+    </w:p>
+    <w:p>
+      <w:pPr>
+        <w:rPr>
+          <w:sz w:val="32"/>
+          <w:szCs w:val="32"/>
+        </w:rPr>
+      </w:pPr>
+      <w:r>
+        <w:rPr>
+          <w:sz w:val="32"/>
+          <w:szCs w:val="32"/>
+        </w:rPr>
+        <w:t>if account["name"] == "":</w:t>
+      </w:r>
+    </w:p>
+    <w:p>
+      <w:pPr>
+        <w:rPr>
+          <w:sz w:val="32"/>
+          <w:szCs w:val="32"/>
+        </w:rPr>
+      </w:pPr>
+      <w:r>
+        <w:rPr>
+          <w:sz w:val="32"/>
+          <w:szCs w:val="32"/>
+        </w:rPr>
+        <w:t xml:space="preserve">    print("No account found. Let's create one.")</w:t>
+      </w:r>
+    </w:p>
+    <w:p>
+      <w:pPr>
+        <w:rPr>
+          <w:sz w:val="32"/>
+          <w:szCs w:val="32"/>
+        </w:rPr>
+      </w:pPr>
+      <w:r>
+        <w:rPr>
+          <w:sz w:val="32"/>
+          <w:szCs w:val="32"/>
+        </w:rPr>
+        <w:t xml:space="preserve">    name = input("Enter your name: ")</w:t>
+      </w:r>
+    </w:p>
+    <w:p>
+      <w:pPr>
+        <w:rPr>
+          <w:sz w:val="32"/>
+          <w:szCs w:val="32"/>
+        </w:rPr>
+      </w:pPr>
+      <w:r>
+        <w:rPr>
+          <w:sz w:val="32"/>
+          <w:szCs w:val="32"/>
+        </w:rPr>
+        <w:t xml:space="preserve">    balance = float(input("Enter initial balance: "))</w:t>
+      </w:r>
+    </w:p>
+    <w:p>
+      <w:pPr>
+        <w:rPr>
+          <w:sz w:val="32"/>
+          <w:szCs w:val="32"/>
+        </w:rPr>
+      </w:pPr>
+      <w:r>
+        <w:rPr>
+          <w:sz w:val="32"/>
+          <w:szCs w:val="32"/>
+        </w:rPr>
+        <w:t xml:space="preserve">    account = </w:t>
+      </w:r>
+      <w:proofErr w:type="spellStart"/>
+      <w:r>
+        <w:rPr>
+          <w:sz w:val="32"/>
+          <w:szCs w:val="32"/>
+        </w:rPr>
+        <w:t>create_account</w:t>
+      </w:r>
+      <w:proofErr w:type="spellEnd"/>
+      <w:r>
+        <w:rPr>
+          <w:sz w:val="32"/>
+          <w:szCs w:val="32"/>
+        </w:rPr>
+        <w:t>(name, balance)</w:t>
+      </w:r>
+    </w:p>
+    <w:p>
+      <w:pPr>
+        <w:rPr>
+          <w:sz w:val="32"/>
+          <w:szCs w:val="32"/>
+        </w:rPr>
+      </w:pPr>
+      <w:r>
+        <w:rPr>
+          <w:sz w:val="32"/>
+          <w:szCs w:val="32"/>
+        </w:rPr>
+        <w:t xml:space="preserve">    </w:t>
+      </w:r>
+      <w:proofErr w:type="spellStart"/>
+      <w:r>
+        <w:rPr>
+          <w:sz w:val="32"/>
+          <w:szCs w:val="32"/>
+        </w:rPr>
+        <w:t>save_account</w:t>
+      </w:r>
+      <w:proofErr w:type="spellEnd"/>
+      <w:r>
+        <w:rPr>
+          <w:sz w:val="32"/>
+          <w:szCs w:val="32"/>
+        </w:rPr>
+        <w:t>(account)</w:t>
+      </w:r>
+    </w:p>
+    <w:p>
+      <w:pPr>
+        <w:rPr>
+          <w:sz w:val="32"/>
+          <w:szCs w:val="32"/>
+        </w:rPr>
+      </w:pPr>
+      <w:r>
+        <w:rPr>
+          <w:sz w:val="32"/>
+          <w:szCs w:val="32"/>
+        </w:rPr>
+        <w:t xml:space="preserve">    print("Account created successfully!\n")</w:t>
+      </w:r>
+    </w:p>
+    <w:p>
+      <w:pPr>
+        <w:rPr>
+          <w:sz w:val="32"/>
+          <w:szCs w:val="32"/>
+        </w:rPr>
+      </w:pPr>
+    </w:p>
+    <w:p>
+      <w:pPr>
+        <w:rPr>
+          <w:sz w:val="32"/>
+          <w:szCs w:val="32"/>
+        </w:rPr>
+      </w:pPr>
+      <w:r>
+        <w:rPr>
+          <w:sz w:val="32"/>
+          <w:szCs w:val="32"/>
+        </w:rPr>
+        <w:t>while True:</w:t>
+      </w:r>
+    </w:p>
+    <w:p>
+      <w:pPr>
+        <w:rPr>
+          <w:sz w:val="32"/>
+          <w:szCs w:val="32"/>
+        </w:rPr>
+      </w:pPr>
+      <w:r>
+        <w:rPr>
+          <w:sz w:val="32"/>
+          <w:szCs w:val="32"/>
+        </w:rPr>
+        <w:t xml:space="preserve">    print("\n------ Banking Menu ------")</w:t>
+      </w:r>
+    </w:p>
+    <w:p>
+      <w:pPr>
+        <w:rPr>
+          <w:sz w:val="32"/>
+          <w:szCs w:val="32"/>
+        </w:rPr>
+      </w:pPr>
+      <w:r>
+        <w:rPr>
+          <w:sz w:val="32"/>
+          <w:szCs w:val="32"/>
+        </w:rPr>
+        <w:t xml:space="preserve">    print("1. Check Balance")</w:t>
+      </w:r>
+    </w:p>
+    <w:p>
+      <w:pPr>
+        <w:rPr>
+          <w:sz w:val="32"/>
+          <w:szCs w:val="32"/>
+        </w:rPr>
+      </w:pPr>
+      <w:r>
+        <w:rPr>
+          <w:sz w:val="32"/>
+          <w:szCs w:val="32"/>
+        </w:rPr>
+        <w:t xml:space="preserve">    print("2. Deposit")</w:t>
+      </w:r>
+    </w:p>
+    <w:p>
+      <w:pPr>
+        <w:rPr>
+          <w:sz w:val="32"/>
+          <w:szCs w:val="32"/>
+        </w:rPr>
+      </w:pPr>
+      <w:r>
+        <w:rPr>
+          <w:sz w:val="32"/>
+          <w:szCs w:val="32"/>
+        </w:rPr>
         <w:lastRenderedPageBreak/>
-        <w:t># Show transactions</w:t>
-      </w:r>
-    </w:p>
-    <w:p>
-      <w:r>
-        <w:t xml:space="preserve">def </w:t>
+        <w:t xml:space="preserve">    print("3. Withdraw")</w:t>
+      </w:r>
+    </w:p>
+    <w:p>
+      <w:pPr>
+        <w:rPr>
+          <w:sz w:val="32"/>
+          <w:szCs w:val="32"/>
+        </w:rPr>
+      </w:pPr>
+      <w:r>
+        <w:rPr>
+          <w:sz w:val="32"/>
+          <w:szCs w:val="32"/>
+        </w:rPr>
+        <w:t xml:space="preserve">    print("4. Show Transactions")</w:t>
+      </w:r>
+    </w:p>
+    <w:p>
+      <w:pPr>
+        <w:rPr>
+          <w:sz w:val="32"/>
+          <w:szCs w:val="32"/>
+        </w:rPr>
+      </w:pPr>
+      <w:r>
+        <w:rPr>
+          <w:sz w:val="32"/>
+          <w:szCs w:val="32"/>
+        </w:rPr>
+        <w:t xml:space="preserve">    print("5. Exit")</w:t>
+      </w:r>
+    </w:p>
+    <w:p>
+      <w:pPr>
+        <w:rPr>
+          <w:sz w:val="32"/>
+          <w:szCs w:val="32"/>
+        </w:rPr>
+      </w:pPr>
+    </w:p>
+    <w:p>
+      <w:pPr>
+        <w:rPr>
+          <w:sz w:val="32"/>
+          <w:szCs w:val="32"/>
+        </w:rPr>
+      </w:pPr>
+      <w:r>
+        <w:rPr>
+          <w:sz w:val="32"/>
+          <w:szCs w:val="32"/>
+        </w:rPr>
+        <w:t xml:space="preserve">    choice = input("Enter your choice: ")</w:t>
+      </w:r>
+    </w:p>
+    <w:p>
+      <w:pPr>
+        <w:rPr>
+          <w:sz w:val="32"/>
+          <w:szCs w:val="32"/>
+        </w:rPr>
+      </w:pPr>
+    </w:p>
+    <w:p>
+      <w:pPr>
+        <w:rPr>
+          <w:sz w:val="32"/>
+          <w:szCs w:val="32"/>
+        </w:rPr>
+      </w:pPr>
+      <w:r>
+        <w:rPr>
+          <w:sz w:val="32"/>
+          <w:szCs w:val="32"/>
+        </w:rPr>
+        <w:t xml:space="preserve">    try:</w:t>
+      </w:r>
+    </w:p>
+    <w:p>
+      <w:pPr>
+        <w:rPr>
+          <w:sz w:val="32"/>
+          <w:szCs w:val="32"/>
+        </w:rPr>
+      </w:pPr>
+      <w:r>
+        <w:rPr>
+          <w:sz w:val="32"/>
+          <w:szCs w:val="32"/>
+        </w:rPr>
+        <w:t xml:space="preserve">        if choice == "1":</w:t>
+      </w:r>
+    </w:p>
+    <w:p>
+      <w:pPr>
+        <w:rPr>
+          <w:sz w:val="32"/>
+          <w:szCs w:val="32"/>
+        </w:rPr>
+      </w:pPr>
+      <w:r>
+        <w:rPr>
+          <w:sz w:val="32"/>
+          <w:szCs w:val="32"/>
+        </w:rPr>
+        <w:t xml:space="preserve">            print("Current Balance: ₹", </w:t>
       </w:r>
       <w:proofErr w:type="spellStart"/>
       <w:r>
+        <w:rPr>
+          <w:sz w:val="32"/>
+          <w:szCs w:val="32"/>
+        </w:rPr>
+        <w:t>check_balance</w:t>
+      </w:r>
+      <w:proofErr w:type="spellEnd"/>
+      <w:r>
+        <w:rPr>
+          <w:sz w:val="32"/>
+          <w:szCs w:val="32"/>
+        </w:rPr>
+        <w:t>(account))</w:t>
+      </w:r>
+    </w:p>
+    <w:p>
+      <w:pPr>
+        <w:rPr>
+          <w:sz w:val="32"/>
+          <w:szCs w:val="32"/>
+        </w:rPr>
+      </w:pPr>
+    </w:p>
+    <w:p>
+      <w:pPr>
+        <w:rPr>
+          <w:sz w:val="32"/>
+          <w:szCs w:val="32"/>
+        </w:rPr>
+      </w:pPr>
+      <w:r>
+        <w:rPr>
+          <w:sz w:val="32"/>
+          <w:szCs w:val="32"/>
+        </w:rPr>
+        <w:t xml:space="preserve">        </w:t>
+      </w:r>
+      <w:proofErr w:type="spellStart"/>
+      <w:r>
+        <w:rPr>
+          <w:sz w:val="32"/>
+          <w:szCs w:val="32"/>
+        </w:rPr>
+        <w:t>elif</w:t>
+      </w:r>
+      <w:proofErr w:type="spellEnd"/>
+      <w:r>
+        <w:rPr>
+          <w:sz w:val="32"/>
+          <w:szCs w:val="32"/>
+        </w:rPr>
+        <w:t xml:space="preserve"> choice == "2":</w:t>
+      </w:r>
+    </w:p>
+    <w:p>
+      <w:pPr>
+        <w:rPr>
+          <w:sz w:val="32"/>
+          <w:szCs w:val="32"/>
+        </w:rPr>
+      </w:pPr>
+      <w:r>
+        <w:rPr>
+          <w:sz w:val="32"/>
+          <w:szCs w:val="32"/>
+        </w:rPr>
+        <w:t xml:space="preserve">            amount = float(input("Enter deposit amount: "))</w:t>
+      </w:r>
+    </w:p>
+    <w:p>
+      <w:pPr>
+        <w:rPr>
+          <w:sz w:val="32"/>
+          <w:szCs w:val="32"/>
+        </w:rPr>
+      </w:pPr>
+      <w:r>
+        <w:rPr>
+          <w:sz w:val="32"/>
+          <w:szCs w:val="32"/>
+        </w:rPr>
+        <w:t xml:space="preserve">            deposit(account, amount)</w:t>
+      </w:r>
+    </w:p>
+    <w:p>
+      <w:pPr>
+        <w:rPr>
+          <w:sz w:val="32"/>
+          <w:szCs w:val="32"/>
+        </w:rPr>
+      </w:pPr>
+      <w:r>
+        <w:rPr>
+          <w:sz w:val="32"/>
+          <w:szCs w:val="32"/>
+        </w:rPr>
+        <w:t xml:space="preserve">            </w:t>
+      </w:r>
+      <w:proofErr w:type="spellStart"/>
+      <w:r>
+        <w:rPr>
+          <w:sz w:val="32"/>
+          <w:szCs w:val="32"/>
+        </w:rPr>
+        <w:t>save_account</w:t>
+      </w:r>
+      <w:proofErr w:type="spellEnd"/>
+      <w:r>
+        <w:rPr>
+          <w:sz w:val="32"/>
+          <w:szCs w:val="32"/>
+        </w:rPr>
+        <w:t>(account)</w:t>
+      </w:r>
+    </w:p>
+    <w:p>
+      <w:pPr>
+        <w:rPr>
+          <w:sz w:val="32"/>
+          <w:szCs w:val="32"/>
+        </w:rPr>
+      </w:pPr>
+      <w:r>
+        <w:rPr>
+          <w:sz w:val="32"/>
+          <w:szCs w:val="32"/>
+        </w:rPr>
+        <w:t xml:space="preserve">            print("Deposit successful!")</w:t>
+      </w:r>
+    </w:p>
+    <w:p>
+      <w:pPr>
+        <w:rPr>
+          <w:sz w:val="32"/>
+          <w:szCs w:val="32"/>
+        </w:rPr>
+      </w:pPr>
+    </w:p>
+    <w:p>
+      <w:pPr>
+        <w:rPr>
+          <w:sz w:val="32"/>
+          <w:szCs w:val="32"/>
+        </w:rPr>
+      </w:pPr>
+      <w:r>
+        <w:rPr>
+          <w:sz w:val="32"/>
+          <w:szCs w:val="32"/>
+        </w:rPr>
+        <w:t xml:space="preserve">        </w:t>
+      </w:r>
+      <w:proofErr w:type="spellStart"/>
+      <w:r>
+        <w:rPr>
+          <w:sz w:val="32"/>
+          <w:szCs w:val="32"/>
+        </w:rPr>
+        <w:t>elif</w:t>
+      </w:r>
+      <w:proofErr w:type="spellEnd"/>
+      <w:r>
+        <w:rPr>
+          <w:sz w:val="32"/>
+          <w:szCs w:val="32"/>
+        </w:rPr>
+        <w:t xml:space="preserve"> choice == "3":</w:t>
+      </w:r>
+    </w:p>
+    <w:p>
+      <w:pPr>
+        <w:rPr>
+          <w:sz w:val="32"/>
+          <w:szCs w:val="32"/>
+        </w:rPr>
+      </w:pPr>
+      <w:r>
+        <w:rPr>
+          <w:sz w:val="32"/>
+          <w:szCs w:val="32"/>
+        </w:rPr>
+        <w:t xml:space="preserve">            amount = float(input("Enter withdrawal amount: "))</w:t>
+      </w:r>
+    </w:p>
+    <w:p>
+      <w:pPr>
+        <w:rPr>
+          <w:sz w:val="32"/>
+          <w:szCs w:val="32"/>
+        </w:rPr>
+      </w:pPr>
+      <w:r>
+        <w:rPr>
+          <w:sz w:val="32"/>
+          <w:szCs w:val="32"/>
+        </w:rPr>
+        <w:t xml:space="preserve">            withdraw(account, amount)</w:t>
+      </w:r>
+    </w:p>
+    <w:p>
+      <w:pPr>
+        <w:rPr>
+          <w:sz w:val="32"/>
+          <w:szCs w:val="32"/>
+        </w:rPr>
+      </w:pPr>
+      <w:r>
+        <w:rPr>
+          <w:sz w:val="32"/>
+          <w:szCs w:val="32"/>
+        </w:rPr>
+        <w:t xml:space="preserve">            </w:t>
+      </w:r>
+      <w:proofErr w:type="spellStart"/>
+      <w:r>
+        <w:rPr>
+          <w:sz w:val="32"/>
+          <w:szCs w:val="32"/>
+        </w:rPr>
+        <w:t>save_account</w:t>
+      </w:r>
+      <w:proofErr w:type="spellEnd"/>
+      <w:r>
+        <w:rPr>
+          <w:sz w:val="32"/>
+          <w:szCs w:val="32"/>
+        </w:rPr>
+        <w:t>(account)</w:t>
+      </w:r>
+    </w:p>
+    <w:p>
+      <w:pPr>
+        <w:rPr>
+          <w:sz w:val="32"/>
+          <w:szCs w:val="32"/>
+        </w:rPr>
+      </w:pPr>
+      <w:r>
+        <w:rPr>
+          <w:sz w:val="32"/>
+          <w:szCs w:val="32"/>
+        </w:rPr>
+        <w:t xml:space="preserve">            print("Withdrawal successful!")</w:t>
+      </w:r>
+    </w:p>
+    <w:p>
+      <w:pPr>
+        <w:rPr>
+          <w:sz w:val="32"/>
+          <w:szCs w:val="32"/>
+        </w:rPr>
+      </w:pPr>
+    </w:p>
+    <w:p>
+      <w:pPr>
+        <w:rPr>
+          <w:sz w:val="32"/>
+          <w:szCs w:val="32"/>
+        </w:rPr>
+      </w:pPr>
+      <w:r>
+        <w:rPr>
+          <w:sz w:val="32"/>
+          <w:szCs w:val="32"/>
+        </w:rPr>
+        <w:t xml:space="preserve">        </w:t>
+      </w:r>
+      <w:proofErr w:type="spellStart"/>
+      <w:r>
+        <w:rPr>
+          <w:sz w:val="32"/>
+          <w:szCs w:val="32"/>
+        </w:rPr>
+        <w:t>elif</w:t>
+      </w:r>
+      <w:proofErr w:type="spellEnd"/>
+      <w:r>
+        <w:rPr>
+          <w:sz w:val="32"/>
+          <w:szCs w:val="32"/>
+        </w:rPr>
+        <w:t xml:space="preserve"> choice == "4":</w:t>
+      </w:r>
+    </w:p>
+    <w:p>
+      <w:pPr>
+        <w:rPr>
+          <w:sz w:val="32"/>
+          <w:szCs w:val="32"/>
+        </w:rPr>
+      </w:pPr>
+      <w:r>
+        <w:rPr>
+          <w:sz w:val="32"/>
+          <w:szCs w:val="32"/>
+        </w:rPr>
+        <w:t xml:space="preserve">            print("\</w:t>
+      </w:r>
+      <w:proofErr w:type="spellStart"/>
+      <w:r>
+        <w:rPr>
+          <w:sz w:val="32"/>
+          <w:szCs w:val="32"/>
+        </w:rPr>
+        <w:t>nTransaction</w:t>
+      </w:r>
+      <w:proofErr w:type="spellEnd"/>
+      <w:r>
+        <w:rPr>
+          <w:sz w:val="32"/>
+          <w:szCs w:val="32"/>
+        </w:rPr>
+        <w:t xml:space="preserve"> History:")</w:t>
+      </w:r>
+    </w:p>
+    <w:p>
+      <w:pPr>
+        <w:rPr>
+          <w:sz w:val="32"/>
+          <w:szCs w:val="32"/>
+        </w:rPr>
+      </w:pPr>
+      <w:r>
+        <w:rPr>
+          <w:sz w:val="32"/>
+          <w:szCs w:val="32"/>
+        </w:rPr>
+        <w:t xml:space="preserve">            for </w:t>
+      </w:r>
+      <w:proofErr w:type="spellStart"/>
+      <w:r>
+        <w:rPr>
+          <w:sz w:val="32"/>
+          <w:szCs w:val="32"/>
+        </w:rPr>
+        <w:t>txn</w:t>
+      </w:r>
+      <w:proofErr w:type="spellEnd"/>
+      <w:r>
+        <w:rPr>
+          <w:sz w:val="32"/>
+          <w:szCs w:val="32"/>
+        </w:rPr>
+        <w:t xml:space="preserve"> in </w:t>
+      </w:r>
+      <w:proofErr w:type="spellStart"/>
+      <w:r>
+        <w:rPr>
+          <w:sz w:val="32"/>
+          <w:szCs w:val="32"/>
+        </w:rPr>
         <w:t>show_transactions</w:t>
       </w:r>
       <w:proofErr w:type="spellEnd"/>
       <w:r>
+        <w:rPr>
+          <w:sz w:val="32"/>
+          <w:szCs w:val="32"/>
+        </w:rPr>
         <w:t>(account):</w:t>
       </w:r>
     </w:p>
     <w:p>
-      <w:r>
-        <w:t xml:space="preserve">    return account["transactions"]</w:t>
-      </w:r>
-    </w:p>
-    <w:p/>
+      <w:pPr>
+        <w:rPr>
+          <w:sz w:val="32"/>
+          <w:szCs w:val="32"/>
+        </w:rPr>
+      </w:pPr>
+      <w:r>
+        <w:rPr>
+          <w:sz w:val="32"/>
+          <w:szCs w:val="32"/>
+        </w:rPr>
+        <w:t xml:space="preserve">                print(</w:t>
+      </w:r>
+      <w:proofErr w:type="spellStart"/>
+      <w:r>
+        <w:rPr>
+          <w:sz w:val="32"/>
+          <w:szCs w:val="32"/>
+        </w:rPr>
+        <w:t>txn</w:t>
+      </w:r>
+      <w:proofErr w:type="spellEnd"/>
+      <w:r>
+        <w:rPr>
+          <w:sz w:val="32"/>
+          <w:szCs w:val="32"/>
+        </w:rPr>
+        <w:t>)</w:t>
+      </w:r>
+    </w:p>
+    <w:p>
+      <w:pPr>
+        <w:rPr>
+          <w:sz w:val="32"/>
+          <w:szCs w:val="32"/>
+        </w:rPr>
+      </w:pPr>
+    </w:p>
+    <w:p>
+      <w:pPr>
+        <w:rPr>
+          <w:sz w:val="32"/>
+          <w:szCs w:val="32"/>
+        </w:rPr>
+      </w:pPr>
+      <w:r>
+        <w:rPr>
+          <w:sz w:val="32"/>
+          <w:szCs w:val="32"/>
+        </w:rPr>
+        <w:t xml:space="preserve">        </w:t>
+      </w:r>
+      <w:proofErr w:type="spellStart"/>
+      <w:r>
+        <w:rPr>
+          <w:sz w:val="32"/>
+          <w:szCs w:val="32"/>
+        </w:rPr>
+        <w:t>elif</w:t>
+      </w:r>
+      <w:proofErr w:type="spellEnd"/>
+      <w:r>
+        <w:rPr>
+          <w:sz w:val="32"/>
+          <w:szCs w:val="32"/>
+        </w:rPr>
+        <w:t xml:space="preserve"> choice == "5":</w:t>
+      </w:r>
+    </w:p>
+    <w:p>
+      <w:pPr>
+        <w:rPr>
+          <w:sz w:val="32"/>
+          <w:szCs w:val="32"/>
+        </w:rPr>
+      </w:pPr>
+      <w:r>
+        <w:rPr>
+          <w:sz w:val="32"/>
+          <w:szCs w:val="32"/>
+        </w:rPr>
+        <w:t xml:space="preserve">            print("Thank you for banking with us!")</w:t>
+      </w:r>
+    </w:p>
+    <w:p>
+      <w:pPr>
+        <w:rPr>
+          <w:sz w:val="32"/>
+          <w:szCs w:val="32"/>
+        </w:rPr>
+      </w:pPr>
+      <w:r>
+        <w:rPr>
+          <w:sz w:val="32"/>
+          <w:szCs w:val="32"/>
+        </w:rPr>
+        <w:t xml:space="preserve">            break</w:t>
+      </w:r>
+    </w:p>
+    <w:p>
+      <w:pPr>
+        <w:rPr>
+          <w:sz w:val="32"/>
+          <w:szCs w:val="32"/>
+        </w:rPr>
+      </w:pPr>
+    </w:p>
+    <w:p>
+      <w:pPr>
+        <w:rPr>
+          <w:sz w:val="32"/>
+          <w:szCs w:val="32"/>
+        </w:rPr>
+      </w:pPr>
+      <w:r>
+        <w:rPr>
+          <w:sz w:val="32"/>
+          <w:szCs w:val="32"/>
+        </w:rPr>
+        <w:t xml:space="preserve">        else:</w:t>
+      </w:r>
+    </w:p>
+    <w:p>
+      <w:pPr>
+        <w:rPr>
+          <w:sz w:val="32"/>
+          <w:szCs w:val="32"/>
+        </w:rPr>
+      </w:pPr>
+      <w:r>
+        <w:rPr>
+          <w:sz w:val="32"/>
+          <w:szCs w:val="32"/>
+        </w:rPr>
+        <w:t xml:space="preserve">            print("Invalid choice. Try again.")</w:t>
+      </w:r>
+    </w:p>
+    <w:p>
+      <w:pPr>
+        <w:rPr>
+          <w:sz w:val="32"/>
+          <w:szCs w:val="32"/>
+        </w:rPr>
+      </w:pPr>
+    </w:p>
+    <w:p>
+      <w:pPr>
+        <w:rPr>
+          <w:sz w:val="32"/>
+          <w:szCs w:val="32"/>
+        </w:rPr>
+      </w:pPr>
+      <w:r>
+        <w:rPr>
+          <w:sz w:val="32"/>
+          <w:szCs w:val="32"/>
+        </w:rPr>
+        <w:t xml:space="preserve">    except </w:t>
+      </w:r>
+      <w:proofErr w:type="spellStart"/>
+      <w:r>
+        <w:rPr>
+          <w:sz w:val="32"/>
+          <w:szCs w:val="32"/>
+        </w:rPr>
+        <w:t>ValueError</w:t>
+      </w:r>
+      <w:proofErr w:type="spellEnd"/>
+      <w:r>
+        <w:rPr>
+          <w:sz w:val="32"/>
+          <w:szCs w:val="32"/>
+        </w:rPr>
+        <w:t xml:space="preserve"> as </w:t>
+      </w:r>
+      <w:proofErr w:type="spellStart"/>
+      <w:r>
+        <w:rPr>
+          <w:sz w:val="32"/>
+          <w:szCs w:val="32"/>
+        </w:rPr>
+        <w:t>ve</w:t>
+      </w:r>
+      <w:proofErr w:type="spellEnd"/>
+      <w:r>
+        <w:rPr>
+          <w:sz w:val="32"/>
+          <w:szCs w:val="32"/>
+        </w:rPr>
+        <w:t>:</w:t>
+      </w:r>
+    </w:p>
+    <w:p>
+      <w:pPr>
+        <w:rPr>
+          <w:sz w:val="32"/>
+          <w:szCs w:val="32"/>
+        </w:rPr>
+      </w:pPr>
+      <w:r>
+        <w:rPr>
+          <w:sz w:val="32"/>
+          <w:szCs w:val="32"/>
+        </w:rPr>
+        <w:t xml:space="preserve">        print("Error:", </w:t>
+      </w:r>
+      <w:proofErr w:type="spellStart"/>
+      <w:r>
+        <w:rPr>
+          <w:sz w:val="32"/>
+          <w:szCs w:val="32"/>
+        </w:rPr>
+        <w:t>ve</w:t>
+      </w:r>
+      <w:proofErr w:type="spellEnd"/>
+      <w:r>
+        <w:rPr>
+          <w:sz w:val="32"/>
+          <w:szCs w:val="32"/>
+        </w:rPr>
+        <w:t>)</w:t>
+      </w:r>
+    </w:p>
+    <w:p>
+      <w:pPr>
+        <w:rPr>
+          <w:sz w:val="32"/>
+          <w:szCs w:val="32"/>
+        </w:rPr>
+      </w:pPr>
+    </w:p>
+    <w:p>
+      <w:pPr>
+        <w:rPr>
+          <w:sz w:val="32"/>
+          <w:szCs w:val="32"/>
+        </w:rPr>
+      </w:pPr>
+      <w:r>
+        <w:rPr>
+          <w:sz w:val="32"/>
+          <w:szCs w:val="32"/>
+        </w:rPr>
+        <w:t xml:space="preserve">    except Exception as e:</w:t>
+      </w:r>
+    </w:p>
+    <w:p>
+      <w:pPr>
+        <w:rPr>
+          <w:sz w:val="32"/>
+          <w:szCs w:val="32"/>
+        </w:rPr>
+      </w:pPr>
+      <w:r>
+        <w:rPr>
+          <w:sz w:val="32"/>
+          <w:szCs w:val="32"/>
+        </w:rPr>
+        <w:t xml:space="preserve">        print("Unexpected error:", e)</w:t>
+      </w:r>
+    </w:p>
     <w:sectPr>
       <w:pgSz w:w="12240" w:h="15840"/>
       <w:pgMar w:top="1440" w:right="1440" w:bottom="1440" w:left="1440" w:header="720" w:footer="720" w:gutter="0"/>

</xml_diff>